<commit_message>
Last commit for tonight for docx
</commit_message>
<xml_diff>
--- a/Collaborative2.docx
+++ b/Collaborative2.docx
@@ -95,7 +95,691 @@
       </w:pPr>
       <w:r>
         <w:rPr/>
-        <w:t>Based on our analysis and assumptions, we recommend that the following products be supplied for corresponding stores in order to meet the likely demand that we expect to see in the coming week.</w:t>
+        <w:t xml:space="preserve">Based on our analysis and assumptions, we recommend </w:t>
+      </w:r>
+      <w:r>
+        <w:rPr/>
+        <w:t>stocking up on</w:t>
+      </w:r>
+      <w:r>
+        <w:rPr/>
+        <w:t xml:space="preserve"> the following products </w:t>
+      </w:r>
+      <w:r>
+        <w:rPr/>
+        <w:t>as their probability of running out of stock in two days is at least 10%:</w:t>
+      </w:r>
+    </w:p>
+    <w:p>
+      <w:pPr>
+        <w:pStyle w:val="Default"/>
+        <w:ind w:left="0" w:right="0" w:firstLine="720"/>
+        <w:rPr/>
+      </w:pPr>
+      <w:r>
+        <w:rPr/>
+      </w:r>
+    </w:p>
+    <w:p>
+      <w:pPr>
+        <w:pStyle w:val="PreformattedText"/>
+        <w:widowControl/>
+        <w:pBdr>
+          <w:top w:val="nil"/>
+          <w:left w:val="nil"/>
+          <w:bottom w:val="nil"/>
+          <w:right w:val="nil"/>
+        </w:pBdr>
+        <w:spacing w:lineRule="atLeast" w:line="315" w:before="0" w:after="0"/>
+        <w:rPr>
+          <w:rFonts w:ascii="Ubuntu Mono" w:hAnsi="Ubuntu Mono"/>
+          <w:b w:val="false"/>
+          <w:i w:val="false"/>
+          <w:caps w:val="false"/>
+          <w:smallCaps w:val="false"/>
+          <w:color w:val="000000"/>
+          <w:spacing w:val="0"/>
+          <w:sz w:val="27"/>
+        </w:rPr>
+      </w:pPr>
+      <w:bookmarkStart w:id="0" w:name="rstudio_console_output2"/>
+      <w:bookmarkEnd w:id="0"/>
+      <w:r>
+        <w:rPr>
+          <w:caps w:val="false"/>
+          <w:smallCaps w:val="false"/>
+          <w:color w:val="000000"/>
+          <w:spacing w:val="0"/>
+        </w:rPr>
+        <w:t xml:space="preserve">  </w:t>
+      </w:r>
+      <w:r>
+        <w:rPr>
+          <w:rFonts w:ascii="Ubuntu Mono" w:hAnsi="Ubuntu Mono"/>
+          <w:b w:val="false"/>
+          <w:i w:val="false"/>
+          <w:caps w:val="false"/>
+          <w:smallCaps w:val="false"/>
+          <w:color w:val="000000"/>
+          <w:spacing w:val="0"/>
+          <w:sz w:val="27"/>
+        </w:rPr>
+        <w:t xml:space="preserve">Store Product     </w:t>
+      </w:r>
+    </w:p>
+    <w:p>
+      <w:pPr>
+        <w:pStyle w:val="PreformattedText"/>
+        <w:widowControl/>
+        <w:pBdr>
+          <w:top w:val="nil"/>
+          <w:left w:val="nil"/>
+          <w:bottom w:val="nil"/>
+          <w:right w:val="nil"/>
+        </w:pBdr>
+        <w:spacing w:lineRule="atLeast" w:line="315" w:before="0" w:after="0"/>
+        <w:rPr>
+          <w:rFonts w:ascii="Ubuntu Mono" w:hAnsi="Ubuntu Mono"/>
+          <w:b w:val="false"/>
+          <w:i w:val="false"/>
+          <w:caps w:val="false"/>
+          <w:smallCaps w:val="false"/>
+          <w:color w:val="000000"/>
+          <w:spacing w:val="0"/>
+          <w:sz w:val="27"/>
+        </w:rPr>
+      </w:pPr>
+      <w:r>
+        <w:rPr>
+          <w:caps w:val="false"/>
+          <w:smallCaps w:val="false"/>
+          <w:color w:val="000000"/>
+          <w:spacing w:val="0"/>
+        </w:rPr>
+        <w:t xml:space="preserve"> </w:t>
+      </w:r>
+      <w:r>
+        <w:rPr>
+          <w:rFonts w:ascii="Ubuntu Mono" w:hAnsi="Ubuntu Mono"/>
+          <w:b w:val="false"/>
+          <w:i w:val="false"/>
+          <w:caps w:val="false"/>
+          <w:smallCaps w:val="false"/>
+          <w:color w:val="000000"/>
+          <w:spacing w:val="0"/>
+          <w:sz w:val="27"/>
+        </w:rPr>
+        <w:t xml:space="preserve">11218 102307200068666 </w:t>
+      </w:r>
+    </w:p>
+    <w:p>
+      <w:pPr>
+        <w:pStyle w:val="PreformattedText"/>
+        <w:widowControl/>
+        <w:pBdr>
+          <w:top w:val="nil"/>
+          <w:left w:val="nil"/>
+          <w:bottom w:val="nil"/>
+          <w:right w:val="nil"/>
+        </w:pBdr>
+        <w:spacing w:lineRule="atLeast" w:line="315" w:before="0" w:after="0"/>
+        <w:rPr>
+          <w:rFonts w:ascii="Ubuntu Mono" w:hAnsi="Ubuntu Mono"/>
+          <w:b w:val="false"/>
+          <w:i w:val="false"/>
+          <w:caps w:val="false"/>
+          <w:smallCaps w:val="false"/>
+          <w:color w:val="000000"/>
+          <w:spacing w:val="0"/>
+          <w:sz w:val="27"/>
+        </w:rPr>
+      </w:pPr>
+      <w:r>
+        <w:rPr>
+          <w:caps w:val="false"/>
+          <w:smallCaps w:val="false"/>
+          <w:color w:val="000000"/>
+          <w:spacing w:val="0"/>
+        </w:rPr>
+        <w:t xml:space="preserve"> </w:t>
+      </w:r>
+      <w:r>
+        <w:rPr>
+          <w:rFonts w:ascii="Ubuntu Mono" w:hAnsi="Ubuntu Mono"/>
+          <w:b w:val="false"/>
+          <w:i w:val="false"/>
+          <w:caps w:val="false"/>
+          <w:smallCaps w:val="false"/>
+          <w:color w:val="000000"/>
+          <w:spacing w:val="0"/>
+          <w:sz w:val="27"/>
+        </w:rPr>
+        <w:t xml:space="preserve">12105 102307200058776 </w:t>
+      </w:r>
+    </w:p>
+    <w:p>
+      <w:pPr>
+        <w:pStyle w:val="PreformattedText"/>
+        <w:widowControl/>
+        <w:pBdr>
+          <w:top w:val="nil"/>
+          <w:left w:val="nil"/>
+          <w:bottom w:val="nil"/>
+          <w:right w:val="nil"/>
+        </w:pBdr>
+        <w:spacing w:lineRule="atLeast" w:line="315" w:before="0" w:after="0"/>
+        <w:rPr>
+          <w:rFonts w:ascii="Ubuntu Mono" w:hAnsi="Ubuntu Mono"/>
+          <w:b w:val="false"/>
+          <w:i w:val="false"/>
+          <w:caps w:val="false"/>
+          <w:smallCaps w:val="false"/>
+          <w:color w:val="000000"/>
+          <w:spacing w:val="0"/>
+          <w:sz w:val="27"/>
+        </w:rPr>
+      </w:pPr>
+      <w:r>
+        <w:rPr>
+          <w:caps w:val="false"/>
+          <w:smallCaps w:val="false"/>
+          <w:color w:val="000000"/>
+          <w:spacing w:val="0"/>
+        </w:rPr>
+        <w:t xml:space="preserve"> </w:t>
+      </w:r>
+      <w:r>
+        <w:rPr>
+          <w:rFonts w:ascii="Ubuntu Mono" w:hAnsi="Ubuntu Mono"/>
+          <w:b w:val="false"/>
+          <w:i w:val="false"/>
+          <w:caps w:val="false"/>
+          <w:smallCaps w:val="false"/>
+          <w:color w:val="000000"/>
+          <w:spacing w:val="0"/>
+          <w:sz w:val="27"/>
+        </w:rPr>
+        <w:t xml:space="preserve">11407 102307200068666 </w:t>
+      </w:r>
+    </w:p>
+    <w:p>
+      <w:pPr>
+        <w:pStyle w:val="PreformattedText"/>
+        <w:widowControl/>
+        <w:pBdr>
+          <w:top w:val="nil"/>
+          <w:left w:val="nil"/>
+          <w:bottom w:val="nil"/>
+          <w:right w:val="nil"/>
+        </w:pBdr>
+        <w:spacing w:lineRule="atLeast" w:line="315" w:before="0" w:after="0"/>
+        <w:rPr>
+          <w:rFonts w:ascii="Ubuntu Mono" w:hAnsi="Ubuntu Mono"/>
+          <w:b w:val="false"/>
+          <w:i w:val="false"/>
+          <w:caps w:val="false"/>
+          <w:smallCaps w:val="false"/>
+          <w:color w:val="000000"/>
+          <w:spacing w:val="0"/>
+          <w:sz w:val="27"/>
+        </w:rPr>
+      </w:pPr>
+      <w:r>
+        <w:rPr>
+          <w:caps w:val="false"/>
+          <w:smallCaps w:val="false"/>
+          <w:color w:val="000000"/>
+          <w:spacing w:val="0"/>
+        </w:rPr>
+        <w:t xml:space="preserve"> </w:t>
+      </w:r>
+      <w:r>
+        <w:rPr>
+          <w:rFonts w:ascii="Ubuntu Mono" w:hAnsi="Ubuntu Mono"/>
+          <w:b w:val="false"/>
+          <w:i w:val="false"/>
+          <w:caps w:val="false"/>
+          <w:smallCaps w:val="false"/>
+          <w:color w:val="000000"/>
+          <w:spacing w:val="0"/>
+          <w:sz w:val="27"/>
+        </w:rPr>
+        <w:t xml:space="preserve">11609 102307200081310 </w:t>
+      </w:r>
+    </w:p>
+    <w:p>
+      <w:pPr>
+        <w:pStyle w:val="PreformattedText"/>
+        <w:widowControl/>
+        <w:pBdr>
+          <w:top w:val="nil"/>
+          <w:left w:val="nil"/>
+          <w:bottom w:val="nil"/>
+          <w:right w:val="nil"/>
+        </w:pBdr>
+        <w:spacing w:lineRule="atLeast" w:line="315" w:before="0" w:after="0"/>
+        <w:rPr>
+          <w:rFonts w:ascii="Ubuntu Mono" w:hAnsi="Ubuntu Mono"/>
+          <w:b w:val="false"/>
+          <w:i w:val="false"/>
+          <w:caps w:val="false"/>
+          <w:smallCaps w:val="false"/>
+          <w:color w:val="000000"/>
+          <w:spacing w:val="0"/>
+          <w:sz w:val="27"/>
+        </w:rPr>
+      </w:pPr>
+      <w:r>
+        <w:rPr>
+          <w:caps w:val="false"/>
+          <w:smallCaps w:val="false"/>
+          <w:color w:val="000000"/>
+          <w:spacing w:val="0"/>
+        </w:rPr>
+        <w:t xml:space="preserve"> </w:t>
+      </w:r>
+      <w:r>
+        <w:rPr>
+          <w:rFonts w:ascii="Ubuntu Mono" w:hAnsi="Ubuntu Mono"/>
+          <w:b w:val="false"/>
+          <w:i w:val="false"/>
+          <w:caps w:val="false"/>
+          <w:smallCaps w:val="false"/>
+          <w:color w:val="000000"/>
+          <w:spacing w:val="0"/>
+          <w:sz w:val="27"/>
+        </w:rPr>
+        <w:t xml:space="preserve">10571 102307200077072 </w:t>
+      </w:r>
+    </w:p>
+    <w:p>
+      <w:pPr>
+        <w:pStyle w:val="PreformattedText"/>
+        <w:widowControl/>
+        <w:pBdr>
+          <w:top w:val="nil"/>
+          <w:left w:val="nil"/>
+          <w:bottom w:val="nil"/>
+          <w:right w:val="nil"/>
+        </w:pBdr>
+        <w:spacing w:lineRule="atLeast" w:line="315" w:before="0" w:after="0"/>
+        <w:rPr>
+          <w:rFonts w:ascii="Ubuntu Mono" w:hAnsi="Ubuntu Mono"/>
+          <w:b w:val="false"/>
+          <w:i w:val="false"/>
+          <w:caps w:val="false"/>
+          <w:smallCaps w:val="false"/>
+          <w:color w:val="000000"/>
+          <w:spacing w:val="0"/>
+          <w:sz w:val="27"/>
+        </w:rPr>
+      </w:pPr>
+      <w:r>
+        <w:rPr>
+          <w:caps w:val="false"/>
+          <w:smallCaps w:val="false"/>
+          <w:color w:val="000000"/>
+          <w:spacing w:val="0"/>
+        </w:rPr>
+        <w:t xml:space="preserve"> </w:t>
+      </w:r>
+      <w:r>
+        <w:rPr>
+          <w:rFonts w:ascii="Ubuntu Mono" w:hAnsi="Ubuntu Mono"/>
+          <w:b w:val="false"/>
+          <w:i w:val="false"/>
+          <w:caps w:val="false"/>
+          <w:smallCaps w:val="false"/>
+          <w:color w:val="000000"/>
+          <w:spacing w:val="0"/>
+          <w:sz w:val="27"/>
+        </w:rPr>
+        <w:t xml:space="preserve">10571 102307200026812 </w:t>
+      </w:r>
+    </w:p>
+    <w:p>
+      <w:pPr>
+        <w:pStyle w:val="PreformattedText"/>
+        <w:widowControl/>
+        <w:pBdr>
+          <w:top w:val="nil"/>
+          <w:left w:val="nil"/>
+          <w:bottom w:val="nil"/>
+          <w:right w:val="nil"/>
+        </w:pBdr>
+        <w:spacing w:lineRule="atLeast" w:line="315" w:before="0" w:after="0"/>
+        <w:rPr>
+          <w:rFonts w:ascii="Ubuntu Mono" w:hAnsi="Ubuntu Mono"/>
+          <w:b w:val="false"/>
+          <w:i w:val="false"/>
+          <w:caps w:val="false"/>
+          <w:smallCaps w:val="false"/>
+          <w:color w:val="000000"/>
+          <w:spacing w:val="0"/>
+          <w:sz w:val="27"/>
+        </w:rPr>
+      </w:pPr>
+      <w:r>
+        <w:rPr>
+          <w:caps w:val="false"/>
+          <w:smallCaps w:val="false"/>
+          <w:color w:val="000000"/>
+          <w:spacing w:val="0"/>
+        </w:rPr>
+        <w:t xml:space="preserve"> </w:t>
+      </w:r>
+      <w:r>
+        <w:rPr>
+          <w:rFonts w:ascii="Ubuntu Mono" w:hAnsi="Ubuntu Mono"/>
+          <w:b w:val="false"/>
+          <w:i w:val="false"/>
+          <w:caps w:val="false"/>
+          <w:smallCaps w:val="false"/>
+          <w:color w:val="000000"/>
+          <w:spacing w:val="0"/>
+          <w:sz w:val="27"/>
+        </w:rPr>
+        <w:t xml:space="preserve">14963 102307200071282 </w:t>
+      </w:r>
+    </w:p>
+    <w:p>
+      <w:pPr>
+        <w:pStyle w:val="PreformattedText"/>
+        <w:widowControl/>
+        <w:pBdr>
+          <w:top w:val="nil"/>
+          <w:left w:val="nil"/>
+          <w:bottom w:val="nil"/>
+          <w:right w:val="nil"/>
+        </w:pBdr>
+        <w:spacing w:lineRule="atLeast" w:line="315" w:before="0" w:after="0"/>
+        <w:rPr>
+          <w:rFonts w:ascii="Ubuntu Mono" w:hAnsi="Ubuntu Mono"/>
+          <w:b w:val="false"/>
+          <w:i w:val="false"/>
+          <w:caps w:val="false"/>
+          <w:smallCaps w:val="false"/>
+          <w:color w:val="000000"/>
+          <w:spacing w:val="0"/>
+          <w:sz w:val="27"/>
+        </w:rPr>
+      </w:pPr>
+      <w:r>
+        <w:rPr>
+          <w:caps w:val="false"/>
+          <w:smallCaps w:val="false"/>
+          <w:color w:val="000000"/>
+          <w:spacing w:val="0"/>
+        </w:rPr>
+        <w:t xml:space="preserve"> </w:t>
+      </w:r>
+      <w:r>
+        <w:rPr>
+          <w:rFonts w:ascii="Ubuntu Mono" w:hAnsi="Ubuntu Mono"/>
+          <w:b w:val="false"/>
+          <w:i w:val="false"/>
+          <w:caps w:val="false"/>
+          <w:smallCaps w:val="false"/>
+          <w:color w:val="000000"/>
+          <w:spacing w:val="0"/>
+          <w:sz w:val="27"/>
+        </w:rPr>
+        <w:t xml:space="preserve">11218 102307200026812 </w:t>
+      </w:r>
+    </w:p>
+    <w:p>
+      <w:pPr>
+        <w:pStyle w:val="PreformattedText"/>
+        <w:widowControl/>
+        <w:pBdr>
+          <w:top w:val="nil"/>
+          <w:left w:val="nil"/>
+          <w:bottom w:val="nil"/>
+          <w:right w:val="nil"/>
+        </w:pBdr>
+        <w:spacing w:lineRule="atLeast" w:line="315" w:before="0" w:after="0"/>
+        <w:rPr>
+          <w:rFonts w:ascii="Ubuntu Mono" w:hAnsi="Ubuntu Mono"/>
+          <w:b w:val="false"/>
+          <w:i w:val="false"/>
+          <w:caps w:val="false"/>
+          <w:smallCaps w:val="false"/>
+          <w:color w:val="000000"/>
+          <w:spacing w:val="0"/>
+          <w:sz w:val="27"/>
+        </w:rPr>
+      </w:pPr>
+      <w:r>
+        <w:rPr>
+          <w:caps w:val="false"/>
+          <w:smallCaps w:val="false"/>
+          <w:color w:val="000000"/>
+          <w:spacing w:val="0"/>
+        </w:rPr>
+        <w:t xml:space="preserve"> </w:t>
+      </w:r>
+      <w:r>
+        <w:rPr>
+          <w:rFonts w:ascii="Ubuntu Mono" w:hAnsi="Ubuntu Mono"/>
+          <w:b w:val="false"/>
+          <w:i w:val="false"/>
+          <w:caps w:val="false"/>
+          <w:smallCaps w:val="false"/>
+          <w:color w:val="000000"/>
+          <w:spacing w:val="0"/>
+          <w:sz w:val="27"/>
+        </w:rPr>
+        <w:t xml:space="preserve">11015 102307200063734 </w:t>
+      </w:r>
+    </w:p>
+    <w:p>
+      <w:pPr>
+        <w:pStyle w:val="PreformattedText"/>
+        <w:widowControl/>
+        <w:pBdr>
+          <w:top w:val="nil"/>
+          <w:left w:val="nil"/>
+          <w:bottom w:val="nil"/>
+          <w:right w:val="nil"/>
+        </w:pBdr>
+        <w:spacing w:lineRule="atLeast" w:line="315" w:before="0" w:after="0"/>
+        <w:rPr>
+          <w:rFonts w:ascii="Ubuntu Mono" w:hAnsi="Ubuntu Mono"/>
+          <w:b w:val="false"/>
+          <w:i w:val="false"/>
+          <w:caps w:val="false"/>
+          <w:smallCaps w:val="false"/>
+          <w:color w:val="000000"/>
+          <w:spacing w:val="0"/>
+          <w:sz w:val="27"/>
+        </w:rPr>
+      </w:pPr>
+      <w:r>
+        <w:rPr>
+          <w:caps w:val="false"/>
+          <w:smallCaps w:val="false"/>
+          <w:color w:val="000000"/>
+          <w:spacing w:val="0"/>
+        </w:rPr>
+        <w:t xml:space="preserve"> </w:t>
+      </w:r>
+      <w:r>
+        <w:rPr>
+          <w:rFonts w:ascii="Ubuntu Mono" w:hAnsi="Ubuntu Mono"/>
+          <w:b w:val="false"/>
+          <w:i w:val="false"/>
+          <w:caps w:val="false"/>
+          <w:smallCaps w:val="false"/>
+          <w:color w:val="000000"/>
+          <w:spacing w:val="0"/>
+          <w:sz w:val="27"/>
+        </w:rPr>
+        <w:t xml:space="preserve">11609 102310800150260 </w:t>
+      </w:r>
+    </w:p>
+    <w:p>
+      <w:pPr>
+        <w:pStyle w:val="PreformattedText"/>
+        <w:widowControl/>
+        <w:pBdr>
+          <w:top w:val="nil"/>
+          <w:left w:val="nil"/>
+          <w:bottom w:val="nil"/>
+          <w:right w:val="nil"/>
+        </w:pBdr>
+        <w:spacing w:lineRule="atLeast" w:line="315" w:before="0" w:after="0"/>
+        <w:rPr>
+          <w:rFonts w:ascii="Ubuntu Mono" w:hAnsi="Ubuntu Mono"/>
+          <w:b w:val="false"/>
+          <w:i w:val="false"/>
+          <w:caps w:val="false"/>
+          <w:smallCaps w:val="false"/>
+          <w:color w:val="000000"/>
+          <w:spacing w:val="0"/>
+          <w:sz w:val="27"/>
+        </w:rPr>
+      </w:pPr>
+      <w:r>
+        <w:rPr>
+          <w:caps w:val="false"/>
+          <w:smallCaps w:val="false"/>
+          <w:color w:val="000000"/>
+          <w:spacing w:val="0"/>
+        </w:rPr>
+        <w:t xml:space="preserve"> </w:t>
+      </w:r>
+      <w:r>
+        <w:rPr>
+          <w:rFonts w:ascii="Ubuntu Mono" w:hAnsi="Ubuntu Mono"/>
+          <w:b w:val="false"/>
+          <w:i w:val="false"/>
+          <w:caps w:val="false"/>
+          <w:smallCaps w:val="false"/>
+          <w:color w:val="000000"/>
+          <w:spacing w:val="0"/>
+          <w:sz w:val="27"/>
+        </w:rPr>
+        <w:t xml:space="preserve">13047 102307200079832 </w:t>
+      </w:r>
+    </w:p>
+    <w:p>
+      <w:pPr>
+        <w:pStyle w:val="PreformattedText"/>
+        <w:widowControl/>
+        <w:pBdr>
+          <w:top w:val="nil"/>
+          <w:left w:val="nil"/>
+          <w:bottom w:val="nil"/>
+          <w:right w:val="nil"/>
+        </w:pBdr>
+        <w:spacing w:lineRule="atLeast" w:line="315" w:before="0" w:after="0"/>
+        <w:rPr>
+          <w:rFonts w:ascii="Ubuntu Mono" w:hAnsi="Ubuntu Mono"/>
+          <w:b w:val="false"/>
+          <w:i w:val="false"/>
+          <w:caps w:val="false"/>
+          <w:smallCaps w:val="false"/>
+          <w:color w:val="000000"/>
+          <w:spacing w:val="0"/>
+          <w:sz w:val="27"/>
+        </w:rPr>
+      </w:pPr>
+      <w:r>
+        <w:rPr>
+          <w:caps w:val="false"/>
+          <w:smallCaps w:val="false"/>
+          <w:color w:val="000000"/>
+          <w:spacing w:val="0"/>
+        </w:rPr>
+        <w:t xml:space="preserve"> </w:t>
+      </w:r>
+      <w:r>
+        <w:rPr>
+          <w:rFonts w:ascii="Ubuntu Mono" w:hAnsi="Ubuntu Mono"/>
+          <w:b w:val="false"/>
+          <w:i w:val="false"/>
+          <w:caps w:val="false"/>
+          <w:smallCaps w:val="false"/>
+          <w:color w:val="000000"/>
+          <w:spacing w:val="0"/>
+          <w:sz w:val="27"/>
+        </w:rPr>
+        <w:t>11015 102307200025078</w:t>
+      </w:r>
+    </w:p>
+    <w:p>
+      <w:pPr>
+        <w:pStyle w:val="PreformattedText"/>
+        <w:widowControl/>
+        <w:pBdr>
+          <w:top w:val="nil"/>
+          <w:left w:val="nil"/>
+          <w:bottom w:val="nil"/>
+          <w:right w:val="nil"/>
+        </w:pBdr>
+        <w:spacing w:lineRule="atLeast" w:line="315" w:before="0" w:after="0"/>
+        <w:rPr>
+          <w:caps w:val="false"/>
+          <w:smallCaps w:val="false"/>
+          <w:color w:val="000000"/>
+          <w:spacing w:val="0"/>
+        </w:rPr>
+      </w:pPr>
+      <w:r>
+        <w:rPr>
+          <w:caps w:val="false"/>
+          <w:smallCaps w:val="false"/>
+          <w:color w:val="000000"/>
+          <w:spacing w:val="0"/>
+        </w:rPr>
+      </w:r>
+    </w:p>
+    <w:p>
+      <w:pPr>
+        <w:pStyle w:val="PreformattedText"/>
+        <w:widowControl/>
+        <w:pBdr>
+          <w:top w:val="nil"/>
+          <w:left w:val="nil"/>
+          <w:bottom w:val="nil"/>
+          <w:right w:val="nil"/>
+        </w:pBdr>
+        <w:spacing w:lineRule="atLeast" w:line="315" w:before="0" w:after="0"/>
+        <w:rPr>
+          <w:rFonts w:ascii="Cambria" w:hAnsi="Cambria"/>
+          <w:b w:val="false"/>
+          <w:i w:val="false"/>
+          <w:caps w:val="false"/>
+          <w:smallCaps w:val="false"/>
+          <w:color w:val="000000"/>
+          <w:spacing w:val="0"/>
+          <w:sz w:val="24"/>
+          <w:szCs w:val="24"/>
+        </w:rPr>
+      </w:pPr>
+      <w:r>
+        <w:rPr>
+          <w:rFonts w:ascii="Cambria" w:hAnsi="Cambria"/>
+          <w:b w:val="false"/>
+          <w:i w:val="false"/>
+          <w:caps w:val="false"/>
+          <w:smallCaps w:val="false"/>
+          <w:color w:val="000000"/>
+          <w:spacing w:val="0"/>
+          <w:sz w:val="24"/>
+          <w:szCs w:val="24"/>
+        </w:rPr>
+        <w:t>For a full listing of results, check out the “Full Results” section.</w:t>
+      </w:r>
+    </w:p>
+    <w:p>
+      <w:pPr>
+        <w:pStyle w:val="Default"/>
+        <w:ind w:left="0" w:right="0" w:firstLine="720"/>
+        <w:rPr/>
+      </w:pPr>
+      <w:r>
+        <w:rPr/>
       </w:r>
     </w:p>
     <w:p>
@@ -575,8 +1259,8 @@
           <w:szCs w:val="24"/>
         </w:rPr>
       </w:pPr>
-      <w:bookmarkStart w:id="0" w:name="_GoBack"/>
-      <w:bookmarkEnd w:id="0"/>
+      <w:bookmarkStart w:id="1" w:name="_GoBack"/>
+      <w:bookmarkEnd w:id="1"/>
       <w:r>
         <w:rPr>
           <w:sz w:val="24"/>
@@ -860,8 +1544,8 @@
           <w:szCs w:val="20"/>
         </w:rPr>
       </w:pPr>
-      <w:bookmarkStart w:id="1" w:name="rstudio_console_output"/>
-      <w:bookmarkEnd w:id="1"/>
+      <w:bookmarkStart w:id="2" w:name="rstudio_console_output"/>
+      <w:bookmarkEnd w:id="2"/>
       <w:r>
         <w:rPr>
           <w:caps w:val="false"/>

</xml_diff>

<commit_message>
Adding bar chart of at risk products as wel las update the .doc file with it
</commit_message>
<xml_diff>
--- a/Collaborative2.docx
+++ b/Collaborative2.docx
@@ -1019,9 +1019,120 @@
           <w:right w:val="nil"/>
         </w:pBdr>
         <w:spacing w:lineRule="atLeast" w:line="315" w:before="0" w:after="0"/>
+        <w:rPr/>
+      </w:pPr>
+      <w:r>
+        <w:rPr/>
+      </w:r>
+    </w:p>
+    <w:p>
+      <w:pPr>
+        <w:pStyle w:val="PreformattedText"/>
+        <w:pBdr>
+          <w:top w:val="nil"/>
+          <w:left w:val="nil"/>
+          <w:bottom w:val="nil"/>
+          <w:right w:val="nil"/>
+        </w:pBdr>
+        <w:spacing w:lineRule="atLeast" w:line="315" w:before="0" w:after="0"/>
+        <w:rPr/>
+      </w:pPr>
+      <w:r>
+        <w:rPr/>
+      </w:r>
+    </w:p>
+    <w:p>
+      <w:pPr>
+        <w:pStyle w:val="PreformattedText"/>
+        <w:pBdr>
+          <w:top w:val="nil"/>
+          <w:left w:val="nil"/>
+          <w:bottom w:val="nil"/>
+          <w:right w:val="nil"/>
+        </w:pBdr>
+        <w:spacing w:lineRule="atLeast" w:line="315" w:before="0" w:after="0"/>
+        <w:rPr/>
+      </w:pPr>
+      <w:r>
+        <w:rPr/>
+      </w:r>
+    </w:p>
+    <w:p>
+      <w:pPr>
+        <w:pStyle w:val="PreformattedText"/>
+        <w:pBdr>
+          <w:top w:val="nil"/>
+          <w:left w:val="nil"/>
+          <w:bottom w:val="nil"/>
+          <w:right w:val="nil"/>
+        </w:pBdr>
+        <w:spacing w:lineRule="atLeast" w:line="315" w:before="0" w:after="0"/>
+        <w:rPr/>
+      </w:pPr>
+      <w:r>
+        <w:rPr/>
+      </w:r>
+    </w:p>
+    <w:p>
+      <w:pPr>
+        <w:pStyle w:val="PreformattedText"/>
+        <w:pBdr>
+          <w:top w:val="nil"/>
+          <w:left w:val="nil"/>
+          <w:bottom w:val="nil"/>
+          <w:right w:val="nil"/>
+        </w:pBdr>
+        <w:spacing w:lineRule="atLeast" w:line="315" w:before="0" w:after="0"/>
+        <w:rPr/>
+      </w:pPr>
+      <w:r>
+        <w:rPr/>
+      </w:r>
+    </w:p>
+    <w:p>
+      <w:pPr>
+        <w:pStyle w:val="PreformattedText"/>
+        <w:pBdr>
+          <w:top w:val="nil"/>
+          <w:left w:val="nil"/>
+          <w:bottom w:val="nil"/>
+          <w:right w:val="nil"/>
+        </w:pBdr>
+        <w:spacing w:lineRule="atLeast" w:line="315" w:before="0" w:after="0"/>
+        <w:rPr/>
+      </w:pPr>
+      <w:r>
+        <w:rPr/>
+      </w:r>
+    </w:p>
+    <w:p>
+      <w:pPr>
+        <w:pStyle w:val="PreformattedText"/>
+        <w:pBdr>
+          <w:top w:val="nil"/>
+          <w:left w:val="nil"/>
+          <w:bottom w:val="nil"/>
+          <w:right w:val="nil"/>
+        </w:pBdr>
+        <w:spacing w:lineRule="atLeast" w:line="315" w:before="0" w:after="0"/>
+        <w:rPr/>
+      </w:pPr>
+      <w:r>
+        <w:rPr/>
+      </w:r>
+    </w:p>
+    <w:p>
+      <w:pPr>
+        <w:pStyle w:val="PreformattedText"/>
+        <w:pBdr>
+          <w:top w:val="nil"/>
+          <w:left w:val="nil"/>
+          <w:bottom w:val="nil"/>
+          <w:right w:val="nil"/>
+        </w:pBdr>
+        <w:spacing w:lineRule="atLeast" w:line="315" w:before="0" w:after="0"/>
         <w:rPr>
           <w:rFonts w:ascii="Cambria" w:hAnsi="Cambria"/>
-          <w:color w:val="000000"/>
           <w:sz w:val="24"/>
           <w:szCs w:val="24"/>
         </w:rPr>
@@ -1029,10 +1140,136 @@
       <w:r>
         <w:rPr>
           <w:rFonts w:ascii="Cambria" w:hAnsi="Cambria"/>
-          <w:color w:val="000000"/>
           <w:sz w:val="24"/>
           <w:szCs w:val="24"/>
         </w:rPr>
+        <w:t>Here is a visual representation of the above at-risk products:</w:t>
+      </w:r>
+    </w:p>
+    <w:p>
+      <w:pPr>
+        <w:pStyle w:val="PreformattedText"/>
+        <w:pBdr>
+          <w:top w:val="nil"/>
+          <w:left w:val="nil"/>
+          <w:bottom w:val="nil"/>
+          <w:right w:val="nil"/>
+        </w:pBdr>
+        <w:spacing w:lineRule="atLeast" w:line="315" w:before="0" w:after="0"/>
+        <w:rPr/>
+      </w:pPr>
+      <w:r>
+        <w:rPr/>
+      </w:r>
+    </w:p>
+    <w:p>
+      <w:pPr>
+        <w:pStyle w:val="PreformattedText"/>
+        <w:pBdr>
+          <w:top w:val="nil"/>
+          <w:left w:val="nil"/>
+          <w:bottom w:val="nil"/>
+          <w:right w:val="nil"/>
+        </w:pBdr>
+        <w:spacing w:lineRule="atLeast" w:line="315" w:before="0" w:after="0"/>
+        <w:rPr/>
+      </w:pPr>
+      <w:r>
+        <w:rPr/>
+        <w:drawing>
+          <wp:anchor behindDoc="0" distT="0" distB="0" distL="0" distR="0" simplePos="0" locked="0" layoutInCell="1" allowOverlap="1" relativeHeight="1">
+            <wp:simplePos x="0" y="0"/>
+            <wp:positionH relativeFrom="column">
+              <wp:align>center</wp:align>
+            </wp:positionH>
+            <wp:positionV relativeFrom="paragraph">
+              <wp:align>top</wp:align>
+            </wp:positionV>
+            <wp:extent cx="6732270" cy="5151120"/>
+            <wp:effectExtent l="0" t="0" r="0" b="0"/>
+            <wp:wrapSquare wrapText="largest"/>
+            <wp:docPr id="0" name="Picture" descr=""/>
+            <wp:cNvGraphicFramePr>
+              <a:graphicFrameLocks xmlns:a="http://schemas.openxmlformats.org/drawingml/2006/main" noChangeAspect="1"/>
+            </wp:cNvGraphicFramePr>
+            <a:graphic xmlns:a="http://schemas.openxmlformats.org/drawingml/2006/main">
+              <a:graphicData uri="http://schemas.openxmlformats.org/drawingml/2006/picture">
+                <pic:pic xmlns:pic="http://schemas.openxmlformats.org/drawingml/2006/picture">
+                  <pic:nvPicPr>
+                    <pic:cNvPr id="0" name="Picture" descr=""/>
+                    <pic:cNvPicPr>
+                      <a:picLocks noChangeAspect="1" noChangeArrowheads="1"/>
+                    </pic:cNvPicPr>
+                  </pic:nvPicPr>
+                  <pic:blipFill>
+                    <a:blip r:embed="rId2"/>
+                    <a:stretch>
+                      <a:fillRect/>
+                    </a:stretch>
+                  </pic:blipFill>
+                  <pic:spPr bwMode="auto">
+                    <a:xfrm>
+                      <a:off x="0" y="0"/>
+                      <a:ext cx="6732270" cy="5151120"/>
+                    </a:xfrm>
+                    <a:prstGeom prst="rect">
+                      <a:avLst/>
+                    </a:prstGeom>
+                    <a:noFill/>
+                    <a:ln w="9525">
+                      <a:noFill/>
+                      <a:miter lim="800000"/>
+                      <a:headEnd/>
+                      <a:tailEnd/>
+                    </a:ln>
+                  </pic:spPr>
+                </pic:pic>
+              </a:graphicData>
+            </a:graphic>
+          </wp:anchor>
+        </w:drawing>
+      </w:r>
+    </w:p>
+    <w:p>
+      <w:pPr>
+        <w:pStyle w:val="PreformattedText"/>
+        <w:pBdr>
+          <w:top w:val="nil"/>
+          <w:left w:val="nil"/>
+          <w:bottom w:val="nil"/>
+          <w:right w:val="nil"/>
+        </w:pBdr>
+        <w:spacing w:lineRule="atLeast" w:line="315" w:before="0" w:after="0"/>
+        <w:rPr/>
+      </w:pPr>
+      <w:r>
+        <w:rPr/>
+      </w:r>
+    </w:p>
+    <w:p>
+      <w:pPr>
+        <w:pStyle w:val="PreformattedText"/>
+        <w:pBdr>
+          <w:top w:val="nil"/>
+          <w:left w:val="nil"/>
+          <w:bottom w:val="nil"/>
+          <w:right w:val="nil"/>
+        </w:pBdr>
+        <w:spacing w:lineRule="atLeast" w:line="315" w:before="0" w:after="0"/>
+        <w:rPr>
+          <w:rFonts w:ascii="Cambria" w:hAnsi="Cambria"/>
+          <w:color w:val="000000"/>
+          <w:sz w:val="24"/>
+          <w:szCs w:val="24"/>
+        </w:rPr>
+      </w:pPr>
+      <w:r>
+        <w:rPr>
+          <w:rFonts w:ascii="Cambria" w:hAnsi="Cambria"/>
+          <w:color w:val="000000"/>
+          <w:sz w:val="24"/>
+          <w:szCs w:val="24"/>
+        </w:rPr>
         <w:t>For a full listing of results, check out the “Full Results” section.</w:t>
       </w:r>
     </w:p>
@@ -1040,55 +1277,6 @@
       <w:pPr>
         <w:pStyle w:val="Default"/>
         <w:ind w:left="0" w:right="0" w:firstLine="720"/>
-        <w:rPr/>
-      </w:pPr>
-      <w:r>
-        <w:rPr/>
-      </w:r>
-    </w:p>
-    <w:p>
-      <w:pPr>
-        <w:pStyle w:val="Default"/>
-        <w:ind w:left="0" w:right="0" w:firstLine="720"/>
-        <w:rPr/>
-      </w:pPr>
-      <w:r>
-        <w:rPr/>
-      </w:r>
-    </w:p>
-    <w:p>
-      <w:pPr>
-        <w:pStyle w:val="Default"/>
-        <w:ind w:left="0" w:right="0" w:firstLine="720"/>
-        <w:rPr/>
-      </w:pPr>
-      <w:r>
-        <w:rPr/>
-      </w:r>
-    </w:p>
-    <w:p>
-      <w:pPr>
-        <w:pStyle w:val="Default"/>
-        <w:ind w:left="0" w:right="0" w:firstLine="720"/>
-        <w:rPr/>
-      </w:pPr>
-      <w:r>
-        <w:rPr/>
-      </w:r>
-    </w:p>
-    <w:p>
-      <w:pPr>
-        <w:pStyle w:val="Default"/>
-        <w:ind w:left="0" w:right="0" w:firstLine="720"/>
-        <w:rPr/>
-      </w:pPr>
-      <w:r>
-        <w:rPr/>
-      </w:r>
-    </w:p>
-    <w:p>
-      <w:pPr>
-        <w:pStyle w:val="Default"/>
         <w:rPr/>
       </w:pPr>
       <w:r>
@@ -1435,42 +1623,6 @@
       </w:pPr>
       <w:r>
         <w:rPr/>
-      </w:r>
-    </w:p>
-    <w:p>
-      <w:pPr>
-        <w:pStyle w:val="Heading2"/>
-        <w:rPr/>
-      </w:pPr>
-      <w:r>
-        <w:rPr/>
-      </w:r>
-    </w:p>
-    <w:p>
-      <w:pPr>
-        <w:pStyle w:val="Heading2"/>
-        <w:rPr/>
-      </w:pPr>
-      <w:r>
-        <w:rPr/>
-      </w:r>
-    </w:p>
-    <w:p>
-      <w:pPr>
-        <w:pStyle w:val="Heading2"/>
-        <w:rPr/>
-      </w:pPr>
-      <w:r>
-        <w:rPr/>
-      </w:r>
-    </w:p>
-    <w:p>
-      <w:pPr>
-        <w:pStyle w:val="Heading2"/>
-        <w:rPr/>
-      </w:pPr>
-      <w:r>
-        <w:rPr/>
         <w:t>Data Recommendations</w:t>
       </w:r>
     </w:p>
@@ -1723,7 +1875,7 @@
         </w:rPr>
         <w:t xml:space="preserve">Link to the final source code can be found here: </w:t>
       </w:r>
-      <w:hyperlink r:id="rId2">
+      <w:hyperlink r:id="rId3">
         <w:r>
           <w:rPr>
             <w:rStyle w:val="InternetLink"/>

</xml_diff>